<commit_message>
updated the write-up and screenshots docs
</commit_message>
<xml_diff>
--- a/5.CI_CD_Deployment_using_Rolling_updates_screenshots.docx
+++ b/5.CI_CD_Deployment_using_Rolling_updates_screenshots.docx
@@ -168,7 +168,7 @@
         </w:rPr>
         <w:fldChar w:fldCharType="separate"/>
       </w:r>
-      <w:hyperlink w:anchor="_Toc44680019" w:history="1">
+      <w:hyperlink w:anchor="_Toc44792117" w:history="1">
         <w:r>
           <w:rPr>
             <w:rStyle w:val="Hyperlink"/>
@@ -192,7 +192,7 @@
             <w:b/>
             <w:noProof/>
           </w:rPr>
-          <w:t>Project Abstract</w:t>
+          <w:t>Introduction</w:t>
         </w:r>
         <w:r>
           <w:rPr>
@@ -213,7 +213,7 @@
             <w:noProof/>
             <w:webHidden/>
           </w:rPr>
-          <w:instrText xml:space="preserve"> PAGEREF _Toc44680019 \h </w:instrText>
+          <w:instrText xml:space="preserve"> PAGEREF _Toc44792117 \h </w:instrText>
         </w:r>
         <w:r>
           <w:rPr>
@@ -254,7 +254,7 @@
           <w:lang w:val="en-IN" w:eastAsia="en-IN"/>
         </w:rPr>
       </w:pPr>
-      <w:hyperlink w:anchor="_Toc44680020" w:history="1">
+      <w:hyperlink w:anchor="_Toc44792118" w:history="1">
         <w:r>
           <w:rPr>
             <w:rStyle w:val="Hyperlink"/>
@@ -299,7 +299,7 @@
             <w:noProof/>
             <w:webHidden/>
           </w:rPr>
-          <w:instrText xml:space="preserve"> PAGEREF _Toc44680020 \h </w:instrText>
+          <w:instrText xml:space="preserve"> PAGEREF _Toc44792118 \h </w:instrText>
         </w:r>
         <w:r>
           <w:rPr>
@@ -340,7 +340,7 @@
           <w:lang w:val="en-IN" w:eastAsia="en-IN"/>
         </w:rPr>
       </w:pPr>
-      <w:hyperlink w:anchor="_Toc44680021" w:history="1">
+      <w:hyperlink w:anchor="_Toc44792119" w:history="1">
         <w:r>
           <w:rPr>
             <w:rStyle w:val="Hyperlink"/>
@@ -385,7 +385,7 @@
             <w:noProof/>
             <w:webHidden/>
           </w:rPr>
-          <w:instrText xml:space="preserve"> PAGEREF _Toc44680021 \h </w:instrText>
+          <w:instrText xml:space="preserve"> PAGEREF _Toc44792119 \h </w:instrText>
         </w:r>
         <w:r>
           <w:rPr>
@@ -426,7 +426,7 @@
           <w:lang w:val="en-IN" w:eastAsia="en-IN"/>
         </w:rPr>
       </w:pPr>
-      <w:hyperlink w:anchor="_Toc44680022" w:history="1">
+      <w:hyperlink w:anchor="_Toc44792120" w:history="1">
         <w:r>
           <w:rPr>
             <w:rStyle w:val="Hyperlink"/>
@@ -471,7 +471,7 @@
             <w:noProof/>
             <w:webHidden/>
           </w:rPr>
-          <w:instrText xml:space="preserve"> PAGEREF _Toc44680022 \h </w:instrText>
+          <w:instrText xml:space="preserve"> PAGEREF _Toc44792120 \h </w:instrText>
         </w:r>
         <w:r>
           <w:rPr>
@@ -512,7 +512,7 @@
           <w:lang w:val="en-IN" w:eastAsia="en-IN"/>
         </w:rPr>
       </w:pPr>
-      <w:hyperlink w:anchor="_Toc44680023" w:history="1">
+      <w:hyperlink w:anchor="_Toc44792121" w:history="1">
         <w:r>
           <w:rPr>
             <w:rStyle w:val="Hyperlink"/>
@@ -557,7 +557,7 @@
             <w:noProof/>
             <w:webHidden/>
           </w:rPr>
-          <w:instrText xml:space="preserve"> PAGEREF _Toc44680023 \h </w:instrText>
+          <w:instrText xml:space="preserve"> PAGEREF _Toc44792121 \h </w:instrText>
         </w:r>
         <w:r>
           <w:rPr>
@@ -598,7 +598,7 @@
           <w:lang w:val="en-IN" w:eastAsia="en-IN"/>
         </w:rPr>
       </w:pPr>
-      <w:hyperlink w:anchor="_Toc44680024" w:history="1">
+      <w:hyperlink w:anchor="_Toc44792122" w:history="1">
         <w:r>
           <w:rPr>
             <w:rStyle w:val="Hyperlink"/>
@@ -643,7 +643,7 @@
             <w:noProof/>
             <w:webHidden/>
           </w:rPr>
-          <w:instrText xml:space="preserve"> PAGEREF _Toc44680024 \h </w:instrText>
+          <w:instrText xml:space="preserve"> PAGEREF _Toc44792122 \h </w:instrText>
         </w:r>
         <w:r>
           <w:rPr>
@@ -684,7 +684,7 @@
           <w:lang w:val="en-IN" w:eastAsia="en-IN"/>
         </w:rPr>
       </w:pPr>
-      <w:hyperlink w:anchor="_Toc44680025" w:history="1">
+      <w:hyperlink w:anchor="_Toc44792123" w:history="1">
         <w:r>
           <w:rPr>
             <w:rStyle w:val="Hyperlink"/>
@@ -729,7 +729,7 @@
             <w:noProof/>
             <w:webHidden/>
           </w:rPr>
-          <w:instrText xml:space="preserve"> PAGEREF _Toc44680025 \h </w:instrText>
+          <w:instrText xml:space="preserve"> PAGEREF _Toc44792123 \h </w:instrText>
         </w:r>
         <w:r>
           <w:rPr>
@@ -770,7 +770,7 @@
           <w:lang w:val="en-IN" w:eastAsia="en-IN"/>
         </w:rPr>
       </w:pPr>
-      <w:hyperlink w:anchor="_Toc44680026" w:history="1">
+      <w:hyperlink w:anchor="_Toc44792124" w:history="1">
         <w:r>
           <w:rPr>
             <w:rStyle w:val="Hyperlink"/>
@@ -815,7 +815,7 @@
             <w:noProof/>
             <w:webHidden/>
           </w:rPr>
-          <w:instrText xml:space="preserve"> PAGEREF _Toc44680026 \h </w:instrText>
+          <w:instrText xml:space="preserve"> PAGEREF _Toc44792124 \h </w:instrText>
         </w:r>
         <w:r>
           <w:rPr>
@@ -856,7 +856,7 @@
           <w:lang w:val="en-IN" w:eastAsia="en-IN"/>
         </w:rPr>
       </w:pPr>
-      <w:hyperlink w:anchor="_Toc44680027" w:history="1">
+      <w:hyperlink w:anchor="_Toc44792125" w:history="1">
         <w:r>
           <w:rPr>
             <w:rStyle w:val="Hyperlink"/>
@@ -901,7 +901,7 @@
             <w:noProof/>
             <w:webHidden/>
           </w:rPr>
-          <w:instrText xml:space="preserve"> PAGEREF _Toc44680027 \h </w:instrText>
+          <w:instrText xml:space="preserve"> PAGEREF _Toc44792125 \h </w:instrText>
         </w:r>
         <w:r>
           <w:rPr>
@@ -942,7 +942,7 @@
           <w:lang w:val="en-IN" w:eastAsia="en-IN"/>
         </w:rPr>
       </w:pPr>
-      <w:hyperlink w:anchor="_Toc44680028" w:history="1">
+      <w:hyperlink w:anchor="_Toc44792126" w:history="1">
         <w:r>
           <w:rPr>
             <w:rStyle w:val="Hyperlink"/>
@@ -987,7 +987,7 @@
             <w:noProof/>
             <w:webHidden/>
           </w:rPr>
-          <w:instrText xml:space="preserve"> PAGEREF _Toc44680028 \h </w:instrText>
+          <w:instrText xml:space="preserve"> PAGEREF _Toc44792126 \h </w:instrText>
         </w:r>
         <w:r>
           <w:rPr>
@@ -1028,7 +1028,7 @@
           <w:lang w:val="en-IN" w:eastAsia="en-IN"/>
         </w:rPr>
       </w:pPr>
-      <w:hyperlink w:anchor="_Toc44680029" w:history="1">
+      <w:hyperlink w:anchor="_Toc44792127" w:history="1">
         <w:r>
           <w:rPr>
             <w:rStyle w:val="Hyperlink"/>
@@ -1073,7 +1073,7 @@
             <w:noProof/>
             <w:webHidden/>
           </w:rPr>
-          <w:instrText xml:space="preserve"> PAGEREF _Toc44680029 \h </w:instrText>
+          <w:instrText xml:space="preserve"> PAGEREF _Toc44792127 \h </w:instrText>
         </w:r>
         <w:r>
           <w:rPr>
@@ -1114,7 +1114,7 @@
           <w:lang w:val="en-IN" w:eastAsia="en-IN"/>
         </w:rPr>
       </w:pPr>
-      <w:hyperlink w:anchor="_Toc44680030" w:history="1">
+      <w:hyperlink w:anchor="_Toc44792128" w:history="1">
         <w:r>
           <w:rPr>
             <w:rStyle w:val="Hyperlink"/>
@@ -1159,7 +1159,7 @@
             <w:noProof/>
             <w:webHidden/>
           </w:rPr>
-          <w:instrText xml:space="preserve"> PAGEREF _Toc44680030 \h </w:instrText>
+          <w:instrText xml:space="preserve"> PAGEREF _Toc44792128 \h </w:instrText>
         </w:r>
         <w:r>
           <w:rPr>
@@ -1200,7 +1200,7 @@
           <w:lang w:val="en-IN" w:eastAsia="en-IN"/>
         </w:rPr>
       </w:pPr>
-      <w:hyperlink w:anchor="_Toc44680031" w:history="1">
+      <w:hyperlink w:anchor="_Toc44792129" w:history="1">
         <w:r>
           <w:rPr>
             <w:rStyle w:val="Hyperlink"/>
@@ -1245,7 +1245,7 @@
             <w:noProof/>
             <w:webHidden/>
           </w:rPr>
-          <w:instrText xml:space="preserve"> PAGEREF _Toc44680031 \h </w:instrText>
+          <w:instrText xml:space="preserve"> PAGEREF _Toc44792129 \h </w:instrText>
         </w:r>
         <w:r>
           <w:rPr>
@@ -1265,7 +1265,7 @@
             <w:noProof/>
             <w:webHidden/>
           </w:rPr>
-          <w:t>10</w:t>
+          <w:t>9</w:t>
         </w:r>
         <w:r>
           <w:rPr>
@@ -1286,7 +1286,7 @@
           <w:lang w:val="en-IN" w:eastAsia="en-IN"/>
         </w:rPr>
       </w:pPr>
-      <w:hyperlink w:anchor="_Toc44680032" w:history="1">
+      <w:hyperlink w:anchor="_Toc44792130" w:history="1">
         <w:r>
           <w:rPr>
             <w:rStyle w:val="Hyperlink"/>
@@ -1331,7 +1331,7 @@
             <w:noProof/>
             <w:webHidden/>
           </w:rPr>
-          <w:instrText xml:space="preserve"> PAGEREF _Toc44680032 \h </w:instrText>
+          <w:instrText xml:space="preserve"> PAGEREF _Toc44792130 \h </w:instrText>
         </w:r>
         <w:r>
           <w:rPr>
@@ -1372,7 +1372,7 @@
           <w:lang w:val="en-IN" w:eastAsia="en-IN"/>
         </w:rPr>
       </w:pPr>
-      <w:hyperlink w:anchor="_Toc44680033" w:history="1">
+      <w:hyperlink w:anchor="_Toc44792131" w:history="1">
         <w:r>
           <w:rPr>
             <w:rStyle w:val="Hyperlink"/>
@@ -1417,7 +1417,7 @@
             <w:noProof/>
             <w:webHidden/>
           </w:rPr>
-          <w:instrText xml:space="preserve"> PAGEREF _Toc44680033 \h </w:instrText>
+          <w:instrText xml:space="preserve"> PAGEREF _Toc44792131 \h </w:instrText>
         </w:r>
         <w:r>
           <w:rPr>
@@ -1437,7 +1437,7 @@
             <w:noProof/>
             <w:webHidden/>
           </w:rPr>
-          <w:t>11</w:t>
+          <w:t>10</w:t>
         </w:r>
         <w:r>
           <w:rPr>
@@ -1458,7 +1458,7 @@
           <w:lang w:val="en-IN" w:eastAsia="en-IN"/>
         </w:rPr>
       </w:pPr>
-      <w:hyperlink w:anchor="_Toc44680034" w:history="1">
+      <w:hyperlink w:anchor="_Toc44792132" w:history="1">
         <w:r>
           <w:rPr>
             <w:rStyle w:val="Hyperlink"/>
@@ -1503,7 +1503,7 @@
             <w:noProof/>
             <w:webHidden/>
           </w:rPr>
-          <w:instrText xml:space="preserve"> PAGEREF _Toc44680034 \h </w:instrText>
+          <w:instrText xml:space="preserve"> PAGEREF _Toc44792132 \h </w:instrText>
         </w:r>
         <w:r>
           <w:rPr>
@@ -1572,7 +1572,7 @@
           <w:lang w:val="en-US"/>
         </w:rPr>
       </w:pPr>
-      <w:bookmarkStart w:id="1" w:name="_Toc44680019"/>
+      <w:bookmarkStart w:id="1" w:name="_Toc44792117"/>
       <w:r>
         <w:rPr>
           <w:rFonts w:ascii="Times New Roman" w:eastAsia="Times New Roman" w:hAnsi="Times New Roman" w:cs="Times New Roman"/>
@@ -1582,7 +1582,7 @@
           <w:szCs w:val="20"/>
           <w:lang w:val="en-US"/>
         </w:rPr>
-        <w:t>Project Abstract</w:t>
+        <w:t>Introduction</w:t>
       </w:r>
       <w:bookmarkEnd w:id="1"/>
     </w:p>
@@ -1726,7 +1726,7 @@
         </w:rPr>
       </w:pPr>
       <w:bookmarkStart w:id="2" w:name="_Toc44454772"/>
-      <w:bookmarkStart w:id="3" w:name="_Toc44680020"/>
+      <w:bookmarkStart w:id="3" w:name="_Toc44792118"/>
       <w:r>
         <w:rPr>
           <w:rFonts w:ascii="Times New Roman" w:eastAsia="Times New Roman" w:hAnsi="Times New Roman" w:cs="Times New Roman"/>
@@ -1765,7 +1765,7 @@
         </w:rPr>
       </w:pPr>
       <w:bookmarkStart w:id="4" w:name="_Toc44454773"/>
-      <w:bookmarkStart w:id="5" w:name="_Toc44680021"/>
+      <w:bookmarkStart w:id="5" w:name="_Toc44792119"/>
       <w:r>
         <w:rPr>
           <w:rFonts w:ascii="Times New Roman" w:eastAsia="Times New Roman" w:hAnsi="Times New Roman" w:cs="Times New Roman"/>
@@ -1798,14 +1798,143 @@
           <w:szCs w:val="24"/>
         </w:rPr>
       </w:pPr>
-      <w:r>
-        <w:rPr>
-          <w:rFonts w:ascii="Times New Roman" w:hAnsi="Times New Roman" w:cs="Times New Roman"/>
-          <w:sz w:val="24"/>
-          <w:szCs w:val="24"/>
-        </w:rPr>
-        <w:lastRenderedPageBreak/>
+    </w:p>
+    <w:p>
+      <w:pPr>
+        <w:pBdr>
+          <w:top w:val="nil"/>
+          <w:left w:val="nil"/>
+          <w:bottom w:val="nil"/>
+          <w:right w:val="nil"/>
+          <w:between w:val="nil"/>
+        </w:pBdr>
+        <w:spacing w:after="0"/>
+        <w:rPr>
+          <w:rFonts w:ascii="Times New Roman" w:hAnsi="Times New Roman" w:cs="Times New Roman"/>
+          <w:sz w:val="24"/>
+          <w:szCs w:val="24"/>
+        </w:rPr>
+      </w:pPr>
+      <w:r>
+        <w:rPr>
+          <w:rFonts w:ascii="Times New Roman" w:hAnsi="Times New Roman" w:cs="Times New Roman"/>
+          <w:sz w:val="24"/>
+          <w:szCs w:val="24"/>
+        </w:rPr>
         <w:t>Kubernetes cluster, and the kubectl command-line tool must be configured to communicate with your cluster.</w:t>
+      </w:r>
+    </w:p>
+    <w:p>
+      <w:pPr>
+        <w:pBdr>
+          <w:top w:val="nil"/>
+          <w:left w:val="nil"/>
+          <w:bottom w:val="nil"/>
+          <w:right w:val="nil"/>
+          <w:between w:val="nil"/>
+        </w:pBdr>
+        <w:spacing w:after="0"/>
+        <w:rPr>
+          <w:rFonts w:ascii="Times New Roman" w:hAnsi="Times New Roman" w:cs="Times New Roman"/>
+          <w:sz w:val="24"/>
+          <w:szCs w:val="24"/>
+        </w:rPr>
+      </w:pPr>
+    </w:p>
+    <w:p>
+      <w:pPr>
+        <w:pBdr>
+          <w:top w:val="nil"/>
+          <w:left w:val="nil"/>
+          <w:bottom w:val="nil"/>
+          <w:right w:val="nil"/>
+          <w:between w:val="nil"/>
+        </w:pBdr>
+        <w:spacing w:after="0"/>
+        <w:rPr>
+          <w:rFonts w:ascii="Times New Roman" w:hAnsi="Times New Roman" w:cs="Times New Roman"/>
+          <w:b/>
+          <w:sz w:val="24"/>
+          <w:szCs w:val="24"/>
+          <w:u w:val="single"/>
+        </w:rPr>
+      </w:pPr>
+      <w:r>
+        <w:rPr>
+          <w:rFonts w:ascii="Times New Roman" w:hAnsi="Times New Roman" w:cs="Times New Roman"/>
+          <w:b/>
+          <w:sz w:val="24"/>
+          <w:szCs w:val="24"/>
+          <w:u w:val="single"/>
+        </w:rPr>
+        <w:t>Note:</w:t>
+      </w:r>
+    </w:p>
+    <w:p>
+      <w:pPr>
+        <w:pBdr>
+          <w:top w:val="nil"/>
+          <w:left w:val="nil"/>
+          <w:bottom w:val="nil"/>
+          <w:right w:val="nil"/>
+          <w:between w:val="nil"/>
+        </w:pBdr>
+        <w:spacing w:after="0"/>
+        <w:rPr>
+          <w:rFonts w:ascii="Times New Roman" w:hAnsi="Times New Roman" w:cs="Times New Roman"/>
+          <w:sz w:val="24"/>
+          <w:szCs w:val="24"/>
+        </w:rPr>
+      </w:pPr>
+      <w:r>
+        <w:rPr>
+          <w:rFonts w:ascii="Times New Roman" w:hAnsi="Times New Roman" w:cs="Times New Roman"/>
+          <w:sz w:val="24"/>
+          <w:szCs w:val="24"/>
+        </w:rPr>
+        <w:t>Not using the GKE Cluster as mentioned in the problem statement and requirement specification as am facing issue in creating the Cluster in my Trial account</w:t>
+      </w:r>
+    </w:p>
+    <w:p>
+      <w:pPr>
+        <w:pBdr>
+          <w:top w:val="nil"/>
+          <w:left w:val="nil"/>
+          <w:bottom w:val="nil"/>
+          <w:right w:val="nil"/>
+          <w:between w:val="nil"/>
+        </w:pBdr>
+        <w:spacing w:after="0"/>
+        <w:rPr>
+          <w:rFonts w:ascii="Times New Roman" w:hAnsi="Times New Roman" w:cs="Times New Roman"/>
+          <w:sz w:val="24"/>
+          <w:szCs w:val="24"/>
+        </w:rPr>
+      </w:pPr>
+    </w:p>
+    <w:p>
+      <w:pPr>
+        <w:pBdr>
+          <w:top w:val="nil"/>
+          <w:left w:val="nil"/>
+          <w:bottom w:val="nil"/>
+          <w:right w:val="nil"/>
+          <w:between w:val="nil"/>
+        </w:pBdr>
+        <w:spacing w:after="0"/>
+        <w:rPr>
+          <w:rFonts w:ascii="Times New Roman" w:hAnsi="Times New Roman" w:cs="Times New Roman"/>
+          <w:sz w:val="24"/>
+          <w:szCs w:val="24"/>
+        </w:rPr>
+      </w:pPr>
+      <w:r>
+        <w:rPr>
+          <w:rFonts w:ascii="Times New Roman" w:hAnsi="Times New Roman" w:cs="Times New Roman"/>
+          <w:sz w:val="24"/>
+          <w:szCs w:val="24"/>
+        </w:rPr>
+        <w:t>Am using the SimpliLearn Practice lab session to implement this assessment.</w:t>
       </w:r>
     </w:p>
     <w:p>
@@ -1832,7 +1961,7 @@
         </w:rPr>
       </w:pPr>
       <w:bookmarkStart w:id="6" w:name="_Toc44454774"/>
-      <w:bookmarkStart w:id="7" w:name="_Toc44680022"/>
+      <w:bookmarkStart w:id="7" w:name="_Toc44792120"/>
       <w:r>
         <w:rPr>
           <w:rFonts w:ascii="Times New Roman" w:eastAsia="Times New Roman" w:hAnsi="Times New Roman" w:cs="Times New Roman"/>
@@ -2902,7 +3031,7 @@
         </w:rPr>
       </w:pPr>
       <w:bookmarkStart w:id="8" w:name="_Toc44679133"/>
-      <w:bookmarkStart w:id="9" w:name="_Toc44680023"/>
+      <w:bookmarkStart w:id="9" w:name="_Toc44792121"/>
       <w:r>
         <w:rPr>
           <w:rFonts w:ascii="Times New Roman" w:eastAsia="Times New Roman" w:hAnsi="Times New Roman" w:cs="Times New Roman"/>
@@ -3205,7 +3334,7 @@
         </w:rPr>
       </w:pPr>
       <w:bookmarkStart w:id="10" w:name="_Toc44679134"/>
-      <w:bookmarkStart w:id="11" w:name="_Toc44680024"/>
+      <w:bookmarkStart w:id="11" w:name="_Toc44792122"/>
       <w:r>
         <w:rPr>
           <w:rFonts w:ascii="Times New Roman" w:eastAsia="Times New Roman" w:hAnsi="Times New Roman" w:cs="Times New Roman"/>
@@ -3244,7 +3373,7 @@
         </w:rPr>
       </w:pPr>
       <w:bookmarkStart w:id="12" w:name="_Toc44679135"/>
-      <w:bookmarkStart w:id="13" w:name="_Toc44680025"/>
+      <w:bookmarkStart w:id="13" w:name="_Toc44792123"/>
       <w:r>
         <w:rPr>
           <w:rFonts w:ascii="Times New Roman" w:eastAsia="Times New Roman" w:hAnsi="Times New Roman" w:cs="Times New Roman"/>
@@ -3947,7 +4076,7 @@
         </w:rPr>
       </w:pPr>
       <w:bookmarkStart w:id="14" w:name="_Toc44679136"/>
-      <w:bookmarkStart w:id="15" w:name="_Toc44680026"/>
+      <w:bookmarkStart w:id="15" w:name="_Toc44792124"/>
       <w:r>
         <w:rPr>
           <w:rFonts w:ascii="Times New Roman" w:eastAsia="Times New Roman" w:hAnsi="Times New Roman" w:cs="Times New Roman"/>
@@ -4374,7 +4503,7 @@
         </w:rPr>
       </w:pPr>
       <w:bookmarkStart w:id="16" w:name="_Toc44679137"/>
-      <w:bookmarkStart w:id="17" w:name="_Toc44680027"/>
+      <w:bookmarkStart w:id="17" w:name="_Toc44792125"/>
       <w:r>
         <w:rPr>
           <w:rFonts w:ascii="Times New Roman" w:eastAsia="Times New Roman" w:hAnsi="Times New Roman" w:cs="Times New Roman"/>
@@ -4481,13 +4610,6 @@
     </w:p>
     <w:p>
       <w:pPr>
-        <w:rPr>
-          <w:lang w:val="en-US"/>
-        </w:rPr>
-      </w:pPr>
-    </w:p>
-    <w:p>
-      <w:pPr>
         <w:pStyle w:val="Heading2"/>
         <w:keepNext w:val="0"/>
         <w:keepLines w:val="0"/>
@@ -4510,7 +4632,7 @@
         </w:rPr>
       </w:pPr>
       <w:bookmarkStart w:id="18" w:name="_Toc44679138"/>
-      <w:bookmarkStart w:id="19" w:name="_Toc44680028"/>
+      <w:bookmarkStart w:id="19" w:name="_Toc44792126"/>
       <w:r>
         <w:rPr>
           <w:rFonts w:ascii="Times New Roman" w:eastAsia="Times New Roman" w:hAnsi="Times New Roman" w:cs="Times New Roman"/>
@@ -4580,23 +4702,15 @@
           <w:lang w:val="en-US"/>
         </w:rPr>
       </w:pPr>
-    </w:p>
-    <w:p>
-      <w:pPr>
-        <w:rPr>
-          <w:lang w:val="en-US"/>
-        </w:rPr>
-      </w:pPr>
       <w:r>
         <w:rPr>
           <w:noProof/>
           <w:lang w:eastAsia="en-IN"/>
         </w:rPr>
-        <w:lastRenderedPageBreak/>
         <w:drawing>
           <wp:inline distT="0" distB="0" distL="0" distR="0" wp14:anchorId="6E0DD7A9" wp14:editId="24174F81">
-            <wp:extent cx="6276975" cy="2581275"/>
-            <wp:effectExtent l="0" t="0" r="9525" b="9525"/>
+            <wp:extent cx="6276975" cy="2495550"/>
+            <wp:effectExtent l="0" t="0" r="9525" b="0"/>
             <wp:docPr id="12" name="Picture 12"/>
             <wp:cNvGraphicFramePr>
               <a:graphicFrameLocks xmlns:a="http://schemas.openxmlformats.org/drawingml/2006/main" noChangeAspect="1"/>
@@ -4617,7 +4731,7 @@
                   <pic:spPr>
                     <a:xfrm>
                       <a:off x="0" y="0"/>
-                      <a:ext cx="6276975" cy="2581275"/>
+                      <a:ext cx="6276975" cy="2495550"/>
                     </a:xfrm>
                     <a:prstGeom prst="rect">
                       <a:avLst/>
@@ -4654,7 +4768,7 @@
         </w:rPr>
       </w:pPr>
       <w:bookmarkStart w:id="20" w:name="_Toc44679139"/>
-      <w:bookmarkStart w:id="21" w:name="_Toc44680029"/>
+      <w:bookmarkStart w:id="21" w:name="_Toc44792127"/>
       <w:r>
         <w:rPr>
           <w:rFonts w:ascii="Times New Roman" w:eastAsia="Times New Roman" w:hAnsi="Times New Roman" w:cs="Times New Roman"/>
@@ -4664,6 +4778,7 @@
           <w:szCs w:val="20"/>
           <w:lang w:val="en-US"/>
         </w:rPr>
+        <w:lastRenderedPageBreak/>
         <w:t>Pausing and Resuming a Deployment</w:t>
       </w:r>
       <w:bookmarkEnd w:id="20"/>
@@ -4710,6 +4825,14 @@
           <w:szCs w:val="24"/>
         </w:rPr>
       </w:pPr>
+      <w:r>
+        <w:rPr>
+          <w:rFonts w:ascii="Times New Roman" w:hAnsi="Times New Roman" w:cs="Times New Roman"/>
+          <w:sz w:val="24"/>
+          <w:szCs w:val="24"/>
+        </w:rPr>
+        <w:t>Below screenshot shows the deployment pause command and its output</w:t>
+      </w:r>
     </w:p>
     <w:p>
       <w:pPr>
@@ -4721,23 +4844,6 @@
           <w:between w:val="nil"/>
         </w:pBdr>
         <w:spacing w:after="0"/>
-        <w:rPr>
-          <w:rFonts w:ascii="Times New Roman" w:hAnsi="Times New Roman" w:cs="Times New Roman"/>
-          <w:sz w:val="24"/>
-          <w:szCs w:val="24"/>
-        </w:rPr>
-      </w:pPr>
-      <w:r>
-        <w:rPr>
-          <w:rFonts w:ascii="Times New Roman" w:hAnsi="Times New Roman" w:cs="Times New Roman"/>
-          <w:sz w:val="24"/>
-          <w:szCs w:val="24"/>
-        </w:rPr>
-        <w:t>Below screenshot shows the deployment pause command and its output</w:t>
-      </w:r>
-    </w:p>
-    <w:p>
-      <w:pPr>
         <w:rPr>
           <w:lang w:val="en-US"/>
         </w:rPr>
@@ -4962,7 +5068,7 @@
         </w:rPr>
       </w:pPr>
       <w:bookmarkStart w:id="22" w:name="_Toc44679140"/>
-      <w:bookmarkStart w:id="23" w:name="_Toc44680030"/>
+      <w:bookmarkStart w:id="23" w:name="_Toc44792128"/>
       <w:r>
         <w:rPr>
           <w:rFonts w:ascii="Times New Roman" w:eastAsia="Times New Roman" w:hAnsi="Times New Roman" w:cs="Times New Roman"/>
@@ -5112,33 +5218,8 @@
           <w:sz w:val="24"/>
           <w:szCs w:val="24"/>
         </w:rPr>
-        <w:t>E</w:t>
-      </w:r>
-      <w:r>
-        <w:rPr>
-          <w:rFonts w:ascii="Times New Roman" w:hAnsi="Times New Roman" w:cs="Times New Roman"/>
-          <w:sz w:val="24"/>
-          <w:szCs w:val="24"/>
-        </w:rPr>
-        <w:t>very replica of a StatefulSet will have its own state, and each of the pods will be creating its own PVC (Persistent Volume Claim). So a StatefulSet with 3 replicas will create 3 pods, each having its own Volume, so total 3 PVCs.</w:t>
-      </w:r>
-    </w:p>
-    <w:p>
-      <w:pPr>
-        <w:pBdr>
-          <w:top w:val="nil"/>
-          <w:left w:val="nil"/>
-          <w:bottom w:val="nil"/>
-          <w:right w:val="nil"/>
-          <w:between w:val="nil"/>
-        </w:pBdr>
-        <w:spacing w:after="0"/>
-        <w:rPr>
-          <w:rFonts w:ascii="Times New Roman" w:hAnsi="Times New Roman" w:cs="Times New Roman"/>
-          <w:sz w:val="24"/>
-          <w:szCs w:val="24"/>
-        </w:rPr>
-      </w:pPr>
+        <w:t>Every replica of a StatefulSet will have its own state, and each of the pods will be creating its own PVC (Persistent Volume Claim). So a StatefulSet with 3 replicas will create 3 pods, each having its own Volume, so total 3 PVCs.</w:t>
+      </w:r>
     </w:p>
     <w:p>
       <w:pPr>
@@ -5242,7 +5323,7 @@
         </w:rPr>
       </w:pPr>
       <w:bookmarkStart w:id="24" w:name="_Toc44679141"/>
-      <w:bookmarkStart w:id="25" w:name="_Toc44680031"/>
+      <w:bookmarkStart w:id="25" w:name="_Toc44792129"/>
       <w:r>
         <w:rPr>
           <w:rFonts w:ascii="Times New Roman" w:eastAsia="Times New Roman" w:hAnsi="Times New Roman" w:cs="Times New Roman"/>
@@ -5330,10 +5411,11 @@
           <w:noProof/>
           <w:lang w:eastAsia="en-IN"/>
         </w:rPr>
+        <w:lastRenderedPageBreak/>
         <w:drawing>
           <wp:inline distT="0" distB="0" distL="0" distR="0" wp14:anchorId="546EE870" wp14:editId="3DD8067A">
-            <wp:extent cx="2981325" cy="4191000"/>
-            <wp:effectExtent l="0" t="0" r="9525" b="0"/>
+            <wp:extent cx="2790825" cy="3724275"/>
+            <wp:effectExtent l="0" t="0" r="9525" b="9525"/>
             <wp:docPr id="9" name="Picture 9"/>
             <wp:cNvGraphicFramePr>
               <a:graphicFrameLocks xmlns:a="http://schemas.openxmlformats.org/drawingml/2006/main" noChangeAspect="1"/>
@@ -5354,7 +5436,7 @@
                   <pic:spPr>
                     <a:xfrm>
                       <a:off x="0" y="0"/>
-                      <a:ext cx="2981325" cy="4191000"/>
+                      <a:ext cx="2790825" cy="3724275"/>
                     </a:xfrm>
                     <a:prstGeom prst="rect">
                       <a:avLst/>
@@ -5525,7 +5607,7 @@
         </w:rPr>
       </w:pPr>
       <w:bookmarkStart w:id="26" w:name="_Toc44679142"/>
-      <w:bookmarkStart w:id="27" w:name="_Toc44680032"/>
+      <w:bookmarkStart w:id="27" w:name="_Toc44792130"/>
       <w:r>
         <w:rPr>
           <w:rFonts w:ascii="Times New Roman" w:eastAsia="Times New Roman" w:hAnsi="Times New Roman" w:cs="Times New Roman"/>
@@ -5656,6 +5738,21 @@
         </w:rPr>
         <w:t xml:space="preserve"> </w:t>
       </w:r>
+    </w:p>
+    <w:p>
+      <w:pPr>
+        <w:pBdr>
+          <w:top w:val="nil"/>
+          <w:left w:val="nil"/>
+          <w:bottom w:val="nil"/>
+          <w:right w:val="nil"/>
+          <w:between w:val="nil"/>
+        </w:pBdr>
+        <w:spacing w:after="0"/>
+        <w:rPr>
+          <w:lang w:val="en-US"/>
+        </w:rPr>
+      </w:pPr>
     </w:p>
     <w:tbl>
       <w:tblPr>
@@ -5865,7 +5962,7 @@
         </w:rPr>
       </w:pPr>
       <w:bookmarkStart w:id="28" w:name="_Toc44679143"/>
-      <w:bookmarkStart w:id="29" w:name="_Toc44680033"/>
+      <w:bookmarkStart w:id="29" w:name="_Toc44792131"/>
       <w:r>
         <w:rPr>
           <w:rFonts w:ascii="Times New Roman" w:eastAsia="Times New Roman" w:hAnsi="Times New Roman" w:cs="Times New Roman"/>
@@ -5875,7 +5972,6 @@
           <w:szCs w:val="20"/>
           <w:lang w:val="en-US"/>
         </w:rPr>
-        <w:lastRenderedPageBreak/>
         <w:t>Updating StatefulSet</w:t>
       </w:r>
       <w:bookmarkEnd w:id="28"/>
@@ -5961,6 +6057,7 @@
           <w:sz w:val="24"/>
           <w:szCs w:val="24"/>
         </w:rPr>
+        <w:lastRenderedPageBreak/>
         <w:t>T</w:t>
       </w:r>
       <w:r>
@@ -6219,7 +6316,7 @@
       </w:pPr>
       <w:bookmarkStart w:id="30" w:name="_Toc43825134"/>
       <w:bookmarkStart w:id="31" w:name="_Toc44679144"/>
-      <w:bookmarkStart w:id="32" w:name="_Toc44680034"/>
+      <w:bookmarkStart w:id="32" w:name="_Toc44792132"/>
       <w:r>
         <w:rPr>
           <w:rFonts w:ascii="Times New Roman" w:eastAsia="Times New Roman" w:hAnsi="Times New Roman" w:cs="Times New Roman"/>
@@ -10514,7 +10611,7 @@
 </file>
 
 <file path=customXml/itemProps1.xml><?xml version="1.0" encoding="utf-8"?>
-<ds:datastoreItem xmlns:ds="http://schemas.openxmlformats.org/officeDocument/2006/customXml" ds:itemID="{50984054-00B4-42A6-AFDB-0482FD0C97A1}">
+<ds:datastoreItem xmlns:ds="http://schemas.openxmlformats.org/officeDocument/2006/customXml" ds:itemID="{B0BA3B5E-5FCA-4EEE-823F-BE3AF331421E}">
   <ds:schemaRefs>
     <ds:schemaRef ds:uri="http://schemas.openxmlformats.org/officeDocument/2006/bibliography"/>
   </ds:schemaRefs>

</xml_diff>